<commit_message>
added slide audio and minor changes to VideoControl.cs
</commit_message>
<xml_diff>
--- a/Documentation/VR is an amazing technology and every week there seems to be a new trick to make the virtual world feel even more real.docx
+++ b/Documentation/VR is an amazing technology and every week there seems to be a new trick to make the virtual world feel even more real.docx
@@ -33,8 +33,6 @@
           <w:shd w:val="clear" w:color="auto" w:fill="FFFFFF"/>
         </w:rPr>
       </w:pPr>
-      <w:bookmarkStart w:id="0" w:name="_GoBack"/>
-      <w:bookmarkEnd w:id="0"/>
       <w:r>
         <w:rPr>
           <w:rFonts w:ascii="Georgia" w:hAnsi="Georgia"/>
@@ -444,7 +442,29 @@
           <w:shd w:val="clear" w:color="auto" w:fill="FFFFFF"/>
         </w:rPr>
         <w:lastRenderedPageBreak/>
-        <w:t xml:space="preserve">purchase. “By feeling truly present, you can share unbounded spaces and experiences with the people in your life.” And last week, ahead of expectations, Facebook delivered its first social experience: Oculus Rooms and Parties. Rooms, which is now available for Gear VR headsets and will become available for Rift in 2017, lets users start a voice chat within virtual reality. Parties lets their avatars hang out in virtual rooms where they can talk, play games and watch movies together. It’s a lot like existing social spaces such as </w:t>
+        <w:t xml:space="preserve">purchase. “By feeling truly present, you can share unbounded spaces and experiences with the people in your life.” </w:t>
+      </w:r>
+      <w:r>
+        <w:rPr>
+          <w:rFonts w:ascii="Georgia" w:hAnsi="Georgia"/>
+          <w:spacing w:val="-1"/>
+          <w:sz w:val="32"/>
+          <w:szCs w:val="32"/>
+          <w:shd w:val="clear" w:color="auto" w:fill="FFFFFF"/>
+        </w:rPr>
+        <w:t>Recently, ahead of time</w:t>
+      </w:r>
+      <w:bookmarkStart w:id="0" w:name="_GoBack"/>
+      <w:bookmarkEnd w:id="0"/>
+      <w:r>
+        <w:rPr>
+          <w:rFonts w:ascii="Georgia" w:hAnsi="Georgia"/>
+          <w:spacing w:val="-1"/>
+          <w:sz w:val="32"/>
+          <w:szCs w:val="32"/>
+          <w:shd w:val="clear" w:color="auto" w:fill="FFFFFF"/>
+        </w:rPr>
+        <w:t xml:space="preserve">, Facebook delivered its first social experience: Oculus Rooms and Parties. Rooms, which is now available for Gear VR headsets and will become available for Rift in 2017, lets users start a voice chat within virtual reality. Parties lets their avatars hang out in virtual rooms where they can talk, play games and watch movies together. It’s a lot like existing social spaces such as </w:t>
       </w:r>
       <w:proofErr w:type="spellStart"/>
       <w:r>

</xml_diff>